<commit_message>
new functon odometer blink disable and more
removed remote start code (remains in menu)
added oil level mm for diesel
added odometer blink disabling functionality
</commit_message>
<xml_diff>
--- a/hardware/cableForPedalBooster/BACCABLE_Cable1_Rev.A_Date_23062025_PedalBoosterCableForBaccable.docx
+++ b/hardware/cableForPedalBooster/BACCABLE_Cable1_Rev.A_Date_23062025_PedalBoosterCableForBaccable.docx
@@ -154,6 +154,254 @@
               <mc:AlternateContent>
                 <mc:Choice Requires="wps">
                   <w:drawing>
+                    <wp:anchor distT="0" distB="0" distL="114300" distR="114300" simplePos="0" relativeHeight="251766784" behindDoc="0" locked="0" layoutInCell="1" allowOverlap="1" wp14:anchorId="62B0E373" wp14:editId="5F01E7EB">
+                      <wp:simplePos x="0" y="0"/>
+                      <wp:positionH relativeFrom="column">
+                        <wp:posOffset>1562721</wp:posOffset>
+                      </wp:positionH>
+                      <wp:positionV relativeFrom="paragraph">
+                        <wp:posOffset>2613349</wp:posOffset>
+                      </wp:positionV>
+                      <wp:extent cx="340377" cy="1081846"/>
+                      <wp:effectExtent l="38100" t="0" r="21590" b="61595"/>
+                      <wp:wrapNone/>
+                      <wp:docPr id="718466475" name="Connettore a gomito 1"/>
+                      <wp:cNvGraphicFramePr/>
+                      <a:graphic xmlns:a="http://schemas.openxmlformats.org/drawingml/2006/main">
+                        <a:graphicData uri="http://schemas.microsoft.com/office/word/2010/wordprocessingShape">
+                          <wps:wsp>
+                            <wps:cNvCnPr/>
+                            <wps:spPr>
+                              <a:xfrm flipH="1">
+                                <a:off x="0" y="0"/>
+                                <a:ext cx="340377" cy="1081846"/>
+                              </a:xfrm>
+                              <a:prstGeom prst="bentConnector3">
+                                <a:avLst>
+                                  <a:gd name="adj1" fmla="val 99829"/>
+                                </a:avLst>
+                              </a:prstGeom>
+                              <a:ln>
+                                <a:solidFill>
+                                  <a:srgbClr val="7030A0"/>
+                                </a:solidFill>
+                                <a:tailEnd type="oval"/>
+                              </a:ln>
+                            </wps:spPr>
+                            <wps:style>
+                              <a:lnRef idx="3">
+                                <a:schemeClr val="accent2"/>
+                              </a:lnRef>
+                              <a:fillRef idx="0">
+                                <a:schemeClr val="accent2"/>
+                              </a:fillRef>
+                              <a:effectRef idx="2">
+                                <a:schemeClr val="accent2"/>
+                              </a:effectRef>
+                              <a:fontRef idx="minor">
+                                <a:schemeClr val="tx1"/>
+                              </a:fontRef>
+                            </wps:style>
+                            <wps:bodyPr/>
+                          </wps:wsp>
+                        </a:graphicData>
+                      </a:graphic>
+                      <wp14:sizeRelH relativeFrom="margin">
+                        <wp14:pctWidth>0</wp14:pctWidth>
+                      </wp14:sizeRelH>
+                      <wp14:sizeRelV relativeFrom="margin">
+                        <wp14:pctHeight>0</wp14:pctHeight>
+                      </wp14:sizeRelV>
+                    </wp:anchor>
+                  </w:drawing>
+                </mc:Choice>
+                <mc:Fallback>
+                  <w:pict>
+                    <v:shapetype w14:anchorId="0D25344F" id="_x0000_t34" coordsize="21600,21600" o:spt="34" o:oned="t" adj="10800" path="m,l@0,0@0,21600,21600,21600e" filled="f">
+                      <v:stroke joinstyle="miter"/>
+                      <v:formulas>
+                        <v:f eqn="val #0"/>
+                      </v:formulas>
+                      <v:path arrowok="t" fillok="f" o:connecttype="none"/>
+                      <v:handles>
+                        <v:h position="#0,center"/>
+                      </v:handles>
+                      <o:lock v:ext="edit" shapetype="t"/>
+                    </v:shapetype>
+                    <v:shape id="Connettore a gomito 1" o:spid="_x0000_s1026" type="#_x0000_t34" style="position:absolute;margin-left:123.05pt;margin-top:205.8pt;width:26.8pt;height:85.2pt;flip:x;z-index:251766784;visibility:visible;mso-wrap-style:square;mso-width-percent:0;mso-height-percent:0;mso-wrap-distance-left:9pt;mso-wrap-distance-top:0;mso-wrap-distance-right:9pt;mso-wrap-distance-bottom:0;mso-position-horizontal:absolute;mso-position-horizontal-relative:text;mso-position-vertical:absolute;mso-position-vertical-relative:text;mso-width-percent:0;mso-height-percent:0;mso-width-relative:margin;mso-height-relative:margin" o:gfxdata="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" adj="21563" strokecolor="#7030a0" strokeweight="1.5pt">
+                      <v:stroke endarrow="oval"/>
+                    </v:shape>
+                  </w:pict>
+                </mc:Fallback>
+              </mc:AlternateContent>
+            </w:r>
+            <w:r>
+              <w:rPr>
+                <w:b/>
+                <w:bCs/>
+                <w:noProof/>
+                <w:lang w:val="en-GB"/>
+              </w:rPr>
+              <mc:AlternateContent>
+                <mc:Choice Requires="wps">
+                  <w:drawing>
+                    <wp:anchor distT="0" distB="0" distL="114300" distR="114300" simplePos="0" relativeHeight="251767808" behindDoc="0" locked="0" layoutInCell="1" allowOverlap="1" wp14:anchorId="5FE56CCC" wp14:editId="0B6E9A97">
+                      <wp:simplePos x="0" y="0"/>
+                      <wp:positionH relativeFrom="column">
+                        <wp:posOffset>1459776</wp:posOffset>
+                      </wp:positionH>
+                      <wp:positionV relativeFrom="paragraph">
+                        <wp:posOffset>2434708</wp:posOffset>
+                      </wp:positionV>
+                      <wp:extent cx="440164" cy="1074373"/>
+                      <wp:effectExtent l="38100" t="0" r="17145" b="50165"/>
+                      <wp:wrapNone/>
+                      <wp:docPr id="482889955" name="Connettore a gomito 1"/>
+                      <wp:cNvGraphicFramePr/>
+                      <a:graphic xmlns:a="http://schemas.openxmlformats.org/drawingml/2006/main">
+                        <a:graphicData uri="http://schemas.microsoft.com/office/word/2010/wordprocessingShape">
+                          <wps:wsp>
+                            <wps:cNvCnPr/>
+                            <wps:spPr>
+                              <a:xfrm flipH="1">
+                                <a:off x="0" y="0"/>
+                                <a:ext cx="440164" cy="1074373"/>
+                              </a:xfrm>
+                              <a:prstGeom prst="bentConnector3">
+                                <a:avLst>
+                                  <a:gd name="adj1" fmla="val 99829"/>
+                                </a:avLst>
+                              </a:prstGeom>
+                              <a:ln>
+                                <a:solidFill>
+                                  <a:srgbClr val="7030A0"/>
+                                </a:solidFill>
+                                <a:tailEnd type="oval"/>
+                              </a:ln>
+                            </wps:spPr>
+                            <wps:style>
+                              <a:lnRef idx="3">
+                                <a:schemeClr val="accent2"/>
+                              </a:lnRef>
+                              <a:fillRef idx="0">
+                                <a:schemeClr val="accent2"/>
+                              </a:fillRef>
+                              <a:effectRef idx="2">
+                                <a:schemeClr val="accent2"/>
+                              </a:effectRef>
+                              <a:fontRef idx="minor">
+                                <a:schemeClr val="tx1"/>
+                              </a:fontRef>
+                            </wps:style>
+                            <wps:bodyPr/>
+                          </wps:wsp>
+                        </a:graphicData>
+                      </a:graphic>
+                      <wp14:sizeRelH relativeFrom="margin">
+                        <wp14:pctWidth>0</wp14:pctWidth>
+                      </wp14:sizeRelH>
+                      <wp14:sizeRelV relativeFrom="margin">
+                        <wp14:pctHeight>0</wp14:pctHeight>
+                      </wp14:sizeRelV>
+                    </wp:anchor>
+                  </w:drawing>
+                </mc:Choice>
+                <mc:Fallback>
+                  <w:pict>
+                    <v:shape w14:anchorId="0544B59D" id="Connettore a gomito 1" o:spid="_x0000_s1026" type="#_x0000_t34" style="position:absolute;margin-left:114.95pt;margin-top:191.7pt;width:34.65pt;height:84.6pt;flip:x;z-index:251767808;visibility:visible;mso-wrap-style:square;mso-width-percent:0;mso-height-percent:0;mso-wrap-distance-left:9pt;mso-wrap-distance-top:0;mso-wrap-distance-right:9pt;mso-wrap-distance-bottom:0;mso-position-horizontal:absolute;mso-position-horizontal-relative:text;mso-position-vertical:absolute;mso-position-vertical-relative:text;mso-width-percent:0;mso-height-percent:0;mso-width-relative:margin;mso-height-relative:margin" o:gfxdata="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" adj="21563" strokecolor="#7030a0" strokeweight="1.5pt">
+                      <v:stroke endarrow="oval"/>
+                    </v:shape>
+                  </w:pict>
+                </mc:Fallback>
+              </mc:AlternateContent>
+            </w:r>
+            <w:r>
+              <w:rPr>
+                <w:b/>
+                <w:bCs/>
+                <w:noProof/>
+                <w:lang w:val="en-GB"/>
+              </w:rPr>
+              <mc:AlternateContent>
+                <mc:Choice Requires="wps">
+                  <w:drawing>
+                    <wp:anchor distT="0" distB="0" distL="114300" distR="114300" simplePos="0" relativeHeight="251756544" behindDoc="0" locked="0" layoutInCell="1" allowOverlap="1" wp14:anchorId="69414796" wp14:editId="27BD29F5">
+                      <wp:simplePos x="0" y="0"/>
+                      <wp:positionH relativeFrom="column">
+                        <wp:posOffset>1215785</wp:posOffset>
+                      </wp:positionH>
+                      <wp:positionV relativeFrom="paragraph">
+                        <wp:posOffset>1898785</wp:posOffset>
+                      </wp:positionV>
+                      <wp:extent cx="680375" cy="2152889"/>
+                      <wp:effectExtent l="38100" t="0" r="24765" b="57150"/>
+                      <wp:wrapNone/>
+                      <wp:docPr id="1583143417" name="Connettore a gomito 1"/>
+                      <wp:cNvGraphicFramePr/>
+                      <a:graphic xmlns:a="http://schemas.openxmlformats.org/drawingml/2006/main">
+                        <a:graphicData uri="http://schemas.microsoft.com/office/word/2010/wordprocessingShape">
+                          <wps:wsp>
+                            <wps:cNvCnPr/>
+                            <wps:spPr>
+                              <a:xfrm flipH="1">
+                                <a:off x="0" y="0"/>
+                                <a:ext cx="680375" cy="2152889"/>
+                              </a:xfrm>
+                              <a:prstGeom prst="bentConnector3">
+                                <a:avLst>
+                                  <a:gd name="adj1" fmla="val 99829"/>
+                                </a:avLst>
+                              </a:prstGeom>
+                              <a:ln>
+                                <a:tailEnd type="oval"/>
+                              </a:ln>
+                            </wps:spPr>
+                            <wps:style>
+                              <a:lnRef idx="3">
+                                <a:schemeClr val="accent2"/>
+                              </a:lnRef>
+                              <a:fillRef idx="0">
+                                <a:schemeClr val="accent2"/>
+                              </a:fillRef>
+                              <a:effectRef idx="2">
+                                <a:schemeClr val="accent2"/>
+                              </a:effectRef>
+                              <a:fontRef idx="minor">
+                                <a:schemeClr val="tx1"/>
+                              </a:fontRef>
+                            </wps:style>
+                            <wps:bodyPr/>
+                          </wps:wsp>
+                        </a:graphicData>
+                      </a:graphic>
+                      <wp14:sizeRelH relativeFrom="margin">
+                        <wp14:pctWidth>0</wp14:pctWidth>
+                      </wp14:sizeRelH>
+                      <wp14:sizeRelV relativeFrom="margin">
+                        <wp14:pctHeight>0</wp14:pctHeight>
+                      </wp14:sizeRelV>
+                    </wp:anchor>
+                  </w:drawing>
+                </mc:Choice>
+                <mc:Fallback>
+                  <w:pict>
+                    <v:shape w14:anchorId="468F6E68" id="Connettore a gomito 1" o:spid="_x0000_s1026" type="#_x0000_t34" style="position:absolute;margin-left:95.75pt;margin-top:149.5pt;width:53.55pt;height:169.5pt;flip:x;z-index:251756544;visibility:visible;mso-wrap-style:square;mso-width-percent:0;mso-height-percent:0;mso-wrap-distance-left:9pt;mso-wrap-distance-top:0;mso-wrap-distance-right:9pt;mso-wrap-distance-bottom:0;mso-position-horizontal:absolute;mso-position-horizontal-relative:text;mso-position-vertical:absolute;mso-position-vertical-relative:text;mso-width-percent:0;mso-height-percent:0;mso-width-relative:margin;mso-height-relative:margin" o:gfxdata="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" adj="21563" strokecolor="#ed7d31 [3205]" strokeweight="1.5pt">
+                      <v:stroke endarrow="oval"/>
+                    </v:shape>
+                  </w:pict>
+                </mc:Fallback>
+              </mc:AlternateContent>
+            </w:r>
+            <w:r>
+              <w:rPr>
+                <w:b/>
+                <w:bCs/>
+                <w:noProof/>
+                <w:lang w:val="en-GB"/>
+              </w:rPr>
+              <mc:AlternateContent>
+                <mc:Choice Requires="wps">
+                  <w:drawing>
                     <wp:anchor distT="45720" distB="45720" distL="114300" distR="114300" simplePos="0" relativeHeight="251734016" behindDoc="0" locked="0" layoutInCell="1" allowOverlap="1" wp14:anchorId="518FD04B" wp14:editId="5A3FC59F">
                       <wp:simplePos x="0" y="0"/>
                       <wp:positionH relativeFrom="column">
@@ -448,7 +696,7 @@
               <mc:AlternateContent>
                 <mc:Choice Requires="wps">
                   <w:drawing>
-                    <wp:anchor distT="0" distB="0" distL="114300" distR="114300" simplePos="0" relativeHeight="251736064" behindDoc="0" locked="0" layoutInCell="1" allowOverlap="1" wp14:anchorId="09F6DF26" wp14:editId="53698087">
+                    <wp:anchor distT="0" distB="0" distL="114300" distR="114300" simplePos="0" relativeHeight="251736064" behindDoc="0" locked="0" layoutInCell="1" allowOverlap="1" wp14:anchorId="09F6DF26" wp14:editId="449D23FE">
                       <wp:simplePos x="0" y="0"/>
                       <wp:positionH relativeFrom="column">
                         <wp:posOffset>146031</wp:posOffset>
@@ -511,84 +759,7 @@
                 </mc:Choice>
                 <mc:Fallback>
                   <w:pict>
-                    <v:rect w14:anchorId="6AFDA269" id="Rettangolo 2" o:spid="_x0000_s1026" style="position:absolute;margin-left:11.5pt;margin-top:240.05pt;width:9.95pt;height:16pt;rotation:90;z-index:251736064;visibility:visible;mso-wrap-style:square;mso-width-percent:0;mso-height-percent:0;mso-wrap-distance-left:9pt;mso-wrap-distance-top:0;mso-wrap-distance-right:9pt;mso-wrap-distance-bottom:0;mso-position-horizontal:absolute;mso-position-horizontal-relative:text;mso-position-vertical:absolute;mso-position-vertical-relative:text;mso-width-percent:0;mso-height-percent:0;mso-width-relative:margin;mso-height-relative:margin;v-text-anchor:middle" o:gfxdata="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" fillcolor="#ed7d31 [3205]" stroked="f" strokeweight="1.5pt"/>
-                  </w:pict>
-                </mc:Fallback>
-              </mc:AlternateContent>
-            </w:r>
-            <w:r>
-              <w:rPr>
-                <w:b/>
-                <w:bCs/>
-                <w:noProof/>
-                <w:lang w:val="en-GB"/>
-              </w:rPr>
-              <mc:AlternateContent>
-                <mc:Choice Requires="wps">
-                  <w:drawing>
-                    <wp:anchor distT="0" distB="0" distL="114300" distR="114300" simplePos="0" relativeHeight="251756544" behindDoc="0" locked="0" layoutInCell="1" allowOverlap="1" wp14:anchorId="69414796" wp14:editId="774AD78C">
-                      <wp:simplePos x="0" y="0"/>
-                      <wp:positionH relativeFrom="column">
-                        <wp:posOffset>1498032</wp:posOffset>
-                      </wp:positionH>
-                      <wp:positionV relativeFrom="paragraph">
-                        <wp:posOffset>1900008</wp:posOffset>
-                      </wp:positionV>
-                      <wp:extent cx="400060" cy="2149856"/>
-                      <wp:effectExtent l="38100" t="0" r="19050" b="60325"/>
-                      <wp:wrapNone/>
-                      <wp:docPr id="1583143417" name="Connettore a gomito 1"/>
-                      <wp:cNvGraphicFramePr/>
-                      <a:graphic xmlns:a="http://schemas.openxmlformats.org/drawingml/2006/main">
-                        <a:graphicData uri="http://schemas.microsoft.com/office/word/2010/wordprocessingShape">
-                          <wps:wsp>
-                            <wps:cNvCnPr/>
-                            <wps:spPr>
-                              <a:xfrm flipH="1">
-                                <a:off x="0" y="0"/>
-                                <a:ext cx="400060" cy="2149856"/>
-                              </a:xfrm>
-                              <a:prstGeom prst="bentConnector3">
-                                <a:avLst>
-                                  <a:gd name="adj1" fmla="val 99829"/>
-                                </a:avLst>
-                              </a:prstGeom>
-                              <a:ln>
-                                <a:tailEnd type="oval"/>
-                              </a:ln>
-                            </wps:spPr>
-                            <wps:style>
-                              <a:lnRef idx="3">
-                                <a:schemeClr val="accent2"/>
-                              </a:lnRef>
-                              <a:fillRef idx="0">
-                                <a:schemeClr val="accent2"/>
-                              </a:fillRef>
-                              <a:effectRef idx="2">
-                                <a:schemeClr val="accent2"/>
-                              </a:effectRef>
-                              <a:fontRef idx="minor">
-                                <a:schemeClr val="tx1"/>
-                              </a:fontRef>
-                            </wps:style>
-                            <wps:bodyPr/>
-                          </wps:wsp>
-                        </a:graphicData>
-                      </a:graphic>
-                      <wp14:sizeRelH relativeFrom="margin">
-                        <wp14:pctWidth>0</wp14:pctWidth>
-                      </wp14:sizeRelH>
-                      <wp14:sizeRelV relativeFrom="margin">
-                        <wp14:pctHeight>0</wp14:pctHeight>
-                      </wp14:sizeRelV>
-                    </wp:anchor>
-                  </w:drawing>
-                </mc:Choice>
-                <mc:Fallback>
-                  <w:pict>
-                    <v:shape w14:anchorId="37894453" id="Connettore a gomito 1" o:spid="_x0000_s1026" type="#_x0000_t34" style="position:absolute;margin-left:117.95pt;margin-top:149.6pt;width:31.5pt;height:169.3pt;flip:x;z-index:251756544;visibility:visible;mso-wrap-style:square;mso-width-percent:0;mso-height-percent:0;mso-wrap-distance-left:9pt;mso-wrap-distance-top:0;mso-wrap-distance-right:9pt;mso-wrap-distance-bottom:0;mso-position-horizontal:absolute;mso-position-horizontal-relative:text;mso-position-vertical:absolute;mso-position-vertical-relative:text;mso-width-percent:0;mso-height-percent:0;mso-width-relative:margin;mso-height-relative:margin" o:gfxdata="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" adj="21563" strokecolor="#ed7d31 [3205]" strokeweight="1.5pt">
-                      <v:stroke endarrow="oval"/>
-                    </v:shape>
+                    <v:rect w14:anchorId="1C29EACB" id="Rettangolo 2" o:spid="_x0000_s1026" style="position:absolute;margin-left:11.5pt;margin-top:240.05pt;width:9.95pt;height:16pt;rotation:90;z-index:251736064;visibility:visible;mso-wrap-style:square;mso-width-percent:0;mso-height-percent:0;mso-wrap-distance-left:9pt;mso-wrap-distance-top:0;mso-wrap-distance-right:9pt;mso-wrap-distance-bottom:0;mso-position-horizontal:absolute;mso-position-horizontal-relative:text;mso-position-vertical:absolute;mso-position-vertical-relative:text;mso-width-percent:0;mso-height-percent:0;mso-width-relative:margin;mso-height-relative:margin;v-text-anchor:middle" o:gfxdata="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" fillcolor="#ed7d31 [3205]" stroked="f" strokeweight="1.5pt"/>
                   </w:pict>
                 </mc:Fallback>
               </mc:AlternateContent>
@@ -2815,6 +2986,7 @@
         <w:tc>
           <w:tcPr>
             <w:tcW w:w="1292" w:type="dxa"/>
+            <w:vMerge w:val="restart"/>
             <w:tcBorders>
               <w:right w:val="single" w:sz="8" w:space="0" w:color="auto"/>
             </w:tcBorders>
@@ -2828,94 +3000,6 @@
                 <w:lang w:val="en-GB"/>
               </w:rPr>
             </w:pPr>
-            <w:r>
-              <w:rPr>
-                <w:noProof/>
-                <w:lang w:val="en-GB"/>
-              </w:rPr>
-              <mc:AlternateContent>
-                <mc:Choice Requires="wps">
-                  <w:drawing>
-                    <wp:anchor distT="0" distB="0" distL="114300" distR="114300" simplePos="0" relativeHeight="251748352" behindDoc="0" locked="0" layoutInCell="1" allowOverlap="1" wp14:anchorId="4D72D6A0" wp14:editId="5B4BE1EC">
-                      <wp:simplePos x="0" y="0"/>
-                      <wp:positionH relativeFrom="column">
-                        <wp:posOffset>748665</wp:posOffset>
-                      </wp:positionH>
-                      <wp:positionV relativeFrom="paragraph">
-                        <wp:posOffset>64977</wp:posOffset>
-                      </wp:positionV>
-                      <wp:extent cx="1972945" cy="5715"/>
-                      <wp:effectExtent l="0" t="0" r="27305" b="32385"/>
-                      <wp:wrapNone/>
-                      <wp:docPr id="13" name="Connettore diritto 13"/>
-                      <wp:cNvGraphicFramePr/>
-                      <a:graphic xmlns:a="http://schemas.openxmlformats.org/drawingml/2006/main">
-                        <a:graphicData uri="http://schemas.microsoft.com/office/word/2010/wordprocessingShape">
-                          <wps:wsp>
-                            <wps:cNvCnPr/>
-                            <wps:spPr>
-                              <a:xfrm flipV="1">
-                                <a:off x="0" y="0"/>
-                                <a:ext cx="1972945" cy="5715"/>
-                              </a:xfrm>
-                              <a:prstGeom prst="line">
-                                <a:avLst/>
-                              </a:prstGeom>
-                            </wps:spPr>
-                            <wps:style>
-                              <a:lnRef idx="3">
-                                <a:schemeClr val="accent1"/>
-                              </a:lnRef>
-                              <a:fillRef idx="0">
-                                <a:schemeClr val="accent1"/>
-                              </a:fillRef>
-                              <a:effectRef idx="2">
-                                <a:schemeClr val="accent1"/>
-                              </a:effectRef>
-                              <a:fontRef idx="minor">
-                                <a:schemeClr val="tx1"/>
-                              </a:fontRef>
-                            </wps:style>
-                            <wps:bodyPr/>
-                          </wps:wsp>
-                        </a:graphicData>
-                      </a:graphic>
-                      <wp14:sizeRelH relativeFrom="margin">
-                        <wp14:pctWidth>0</wp14:pctWidth>
-                      </wp14:sizeRelH>
-                      <wp14:sizeRelV relativeFrom="margin">
-                        <wp14:pctHeight>0</wp14:pctHeight>
-                      </wp14:sizeRelV>
-                    </wp:anchor>
-                  </w:drawing>
-                </mc:Choice>
-                <mc:Fallback>
-                  <w:pict>
-                    <v:line w14:anchorId="64593F8C" id="Connettore diritto 13" o:spid="_x0000_s1026" style="position:absolute;flip:y;z-index:251748352;visibility:visible;mso-wrap-style:square;mso-width-percent:0;mso-height-percent:0;mso-wrap-distance-left:9pt;mso-wrap-distance-top:0;mso-wrap-distance-right:9pt;mso-wrap-distance-bottom:0;mso-position-horizontal:absolute;mso-position-horizontal-relative:text;mso-position-vertical:absolute;mso-position-vertical-relative:text;mso-width-percent:0;mso-height-percent:0;mso-width-relative:margin;mso-height-relative:margin" from="58.95pt,5.1pt" to="214.3pt,5.55pt" o:gfxdata="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" strokecolor="#4472c4 [3204]" strokeweight="1.5pt">
-                      <v:stroke joinstyle="miter"/>
-                    </v:line>
-                  </w:pict>
-                </mc:Fallback>
-              </mc:AlternateContent>
-            </w:r>
-            <w:r>
-              <w:rPr>
-                <w:lang w:val="en-GB"/>
-              </w:rPr>
-              <w:t>4</w:t>
-            </w:r>
-            <w:r>
-              <w:rPr>
-                <w:lang w:val="en-GB"/>
-              </w:rPr>
-              <w:tab/>
-            </w:r>
-            <w:r>
-              <w:rPr>
-                <w:lang w:val="en-GB"/>
-              </w:rPr>
-              <w:t>(GND)</w:t>
-            </w:r>
           </w:p>
         </w:tc>
         <w:tc>
@@ -3002,6 +3086,7 @@
         <w:tc>
           <w:tcPr>
             <w:tcW w:w="1292" w:type="dxa"/>
+            <w:vMerge/>
             <w:tcBorders>
               <w:right w:val="single" w:sz="8" w:space="0" w:color="auto"/>
             </w:tcBorders>
@@ -3015,94 +3100,6 @@
                 <w:lang w:val="en-GB"/>
               </w:rPr>
             </w:pPr>
-            <w:r>
-              <w:rPr>
-                <w:noProof/>
-                <w:lang w:val="en-GB"/>
-              </w:rPr>
-              <mc:AlternateContent>
-                <mc:Choice Requires="wps">
-                  <w:drawing>
-                    <wp:anchor distT="0" distB="0" distL="114300" distR="114300" simplePos="0" relativeHeight="251749376" behindDoc="0" locked="0" layoutInCell="1" allowOverlap="1" wp14:anchorId="2E3D9EE6" wp14:editId="0926F567">
-                      <wp:simplePos x="0" y="0"/>
-                      <wp:positionH relativeFrom="column">
-                        <wp:posOffset>746553</wp:posOffset>
-                      </wp:positionH>
-                      <wp:positionV relativeFrom="paragraph">
-                        <wp:posOffset>70485</wp:posOffset>
-                      </wp:positionV>
-                      <wp:extent cx="1972945" cy="5715"/>
-                      <wp:effectExtent l="0" t="0" r="27305" b="32385"/>
-                      <wp:wrapNone/>
-                      <wp:docPr id="14" name="Connettore diritto 14"/>
-                      <wp:cNvGraphicFramePr/>
-                      <a:graphic xmlns:a="http://schemas.openxmlformats.org/drawingml/2006/main">
-                        <a:graphicData uri="http://schemas.microsoft.com/office/word/2010/wordprocessingShape">
-                          <wps:wsp>
-                            <wps:cNvCnPr/>
-                            <wps:spPr>
-                              <a:xfrm flipV="1">
-                                <a:off x="0" y="0"/>
-                                <a:ext cx="1972945" cy="5715"/>
-                              </a:xfrm>
-                              <a:prstGeom prst="line">
-                                <a:avLst/>
-                              </a:prstGeom>
-                            </wps:spPr>
-                            <wps:style>
-                              <a:lnRef idx="3">
-                                <a:schemeClr val="accent1"/>
-                              </a:lnRef>
-                              <a:fillRef idx="0">
-                                <a:schemeClr val="accent1"/>
-                              </a:fillRef>
-                              <a:effectRef idx="2">
-                                <a:schemeClr val="accent1"/>
-                              </a:effectRef>
-                              <a:fontRef idx="minor">
-                                <a:schemeClr val="tx1"/>
-                              </a:fontRef>
-                            </wps:style>
-                            <wps:bodyPr/>
-                          </wps:wsp>
-                        </a:graphicData>
-                      </a:graphic>
-                      <wp14:sizeRelH relativeFrom="margin">
-                        <wp14:pctWidth>0</wp14:pctWidth>
-                      </wp14:sizeRelH>
-                      <wp14:sizeRelV relativeFrom="margin">
-                        <wp14:pctHeight>0</wp14:pctHeight>
-                      </wp14:sizeRelV>
-                    </wp:anchor>
-                  </w:drawing>
-                </mc:Choice>
-                <mc:Fallback>
-                  <w:pict>
-                    <v:line w14:anchorId="016A37D4" id="Connettore diritto 14" o:spid="_x0000_s1026" style="position:absolute;flip:y;z-index:251749376;visibility:visible;mso-wrap-style:square;mso-width-percent:0;mso-height-percent:0;mso-wrap-distance-left:9pt;mso-wrap-distance-top:0;mso-wrap-distance-right:9pt;mso-wrap-distance-bottom:0;mso-position-horizontal:absolute;mso-position-horizontal-relative:text;mso-position-vertical:absolute;mso-position-vertical-relative:text;mso-width-percent:0;mso-height-percent:0;mso-width-relative:margin;mso-height-relative:margin" from="58.8pt,5.55pt" to="214.15pt,6pt" o:gfxdata="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" strokecolor="#4472c4 [3204]" strokeweight="1.5pt">
-                      <v:stroke joinstyle="miter"/>
-                    </v:line>
-                  </w:pict>
-                </mc:Fallback>
-              </mc:AlternateContent>
-            </w:r>
-            <w:r>
-              <w:rPr>
-                <w:lang w:val="en-GB"/>
-              </w:rPr>
-              <w:t>4</w:t>
-            </w:r>
-            <w:r>
-              <w:rPr>
-                <w:lang w:val="en-GB"/>
-              </w:rPr>
-              <w:tab/>
-            </w:r>
-            <w:r>
-              <w:rPr>
-                <w:lang w:val="en-GB"/>
-              </w:rPr>
-              <w:t>(GND)</w:t>
-            </w:r>
           </w:p>
         </w:tc>
         <w:tc>
@@ -3496,16 +3493,16 @@
               <mc:AlternateContent>
                 <mc:Choice Requires="wps">
                   <w:drawing>
-                    <wp:anchor distT="0" distB="0" distL="114300" distR="114300" simplePos="0" relativeHeight="251762688" behindDoc="0" locked="0" layoutInCell="1" allowOverlap="1" wp14:anchorId="10669673" wp14:editId="6341EF84">
+                    <wp:anchor distT="0" distB="0" distL="114300" distR="114300" simplePos="0" relativeHeight="251762688" behindDoc="0" locked="0" layoutInCell="1" allowOverlap="1" wp14:anchorId="10669673" wp14:editId="6E7146A5">
                       <wp:simplePos x="0" y="0"/>
                       <wp:positionH relativeFrom="column">
-                        <wp:posOffset>2521285</wp:posOffset>
+                        <wp:posOffset>2136270</wp:posOffset>
                       </wp:positionH>
                       <wp:positionV relativeFrom="paragraph">
-                        <wp:posOffset>-997472</wp:posOffset>
+                        <wp:posOffset>-996122</wp:posOffset>
                       </wp:positionV>
-                      <wp:extent cx="200175" cy="1079164"/>
-                      <wp:effectExtent l="38100" t="0" r="9525" b="64135"/>
+                      <wp:extent cx="583296" cy="1080930"/>
+                      <wp:effectExtent l="38100" t="0" r="26670" b="62230"/>
                       <wp:wrapNone/>
                       <wp:docPr id="1367653870" name="Connettore a gomito 1"/>
                       <wp:cNvGraphicFramePr/>
@@ -3516,7 +3513,7 @@
                             <wps:spPr>
                               <a:xfrm flipH="1">
                                 <a:off x="0" y="0"/>
-                                <a:ext cx="200175" cy="1079164"/>
+                                <a:ext cx="583296" cy="1080930"/>
                               </a:xfrm>
                               <a:prstGeom prst="bentConnector3">
                                 <a:avLst>
@@ -3556,7 +3553,7 @@
                 </mc:Choice>
                 <mc:Fallback>
                   <w:pict>
-                    <v:shape w14:anchorId="352E8881" id="Connettore a gomito 1" o:spid="_x0000_s1026" type="#_x0000_t34" style="position:absolute;margin-left:198.55pt;margin-top:-78.55pt;width:15.75pt;height:84.95pt;flip:x;z-index:251762688;visibility:visible;mso-wrap-style:square;mso-width-percent:0;mso-height-percent:0;mso-wrap-distance-left:9pt;mso-wrap-distance-top:0;mso-wrap-distance-right:9pt;mso-wrap-distance-bottom:0;mso-position-horizontal:absolute;mso-position-horizontal-relative:text;mso-position-vertical:absolute;mso-position-vertical-relative:text;mso-width-percent:0;mso-height-percent:0;mso-width-relative:margin;mso-height-relative:margin" o:gfxdata="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" adj="21563" strokecolor="#ed7d31 [3205]" strokeweight="1.5pt">
+                    <v:shape w14:anchorId="7F6B25C1" id="Connettore a gomito 1" o:spid="_x0000_s1026" type="#_x0000_t34" style="position:absolute;margin-left:168.2pt;margin-top:-78.45pt;width:45.95pt;height:85.1pt;flip:x;z-index:251762688;visibility:visible;mso-wrap-style:square;mso-width-percent:0;mso-height-percent:0;mso-wrap-distance-left:9pt;mso-wrap-distance-top:0;mso-wrap-distance-right:9pt;mso-wrap-distance-bottom:0;mso-position-horizontal:absolute;mso-position-horizontal-relative:text;mso-position-vertical:absolute;mso-position-vertical-relative:text;mso-width-percent:0;mso-height-percent:0;mso-width-relative:margin;mso-height-relative:margin" o:gfxdata="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" adj="21563" strokecolor="#ed7d31 [3205]" strokeweight="1.5pt">
                       <v:stroke endarrow="oval"/>
                     </v:shape>
                   </w:pict>
@@ -4662,7 +4659,13 @@
       <w:rPr>
         <w:lang w:val="en-GB"/>
       </w:rPr>
-      <w:t>Rev.A</w:t>
+      <w:t>Rev.</w:t>
+    </w:r>
+    <w:r>
+      <w:rPr>
+        <w:lang w:val="en-GB"/>
+      </w:rPr>
+      <w:t>B</w:t>
     </w:r>
     <w:proofErr w:type="spellEnd"/>
     <w:r>
@@ -4675,7 +4678,19 @@
       <w:rPr>
         <w:lang w:val="en-GB"/>
       </w:rPr>
-      <w:t xml:space="preserve"> 23/06/2025</w:t>
+      <w:t xml:space="preserve"> 2</w:t>
+    </w:r>
+    <w:r>
+      <w:rPr>
+        <w:lang w:val="en-GB"/>
+      </w:rPr>
+      <w:t>6</w:t>
+    </w:r>
+    <w:r>
+      <w:rPr>
+        <w:lang w:val="en-GB"/>
+      </w:rPr>
+      <w:t>/06/2025</w:t>
     </w:r>
   </w:p>
 </w:hdr>

</xml_diff>